<commit_message>
Inf Sys CW: wip
</commit_message>
<xml_diff>
--- a/Inf Sys/Coursework/Stage 1/Требования.docx
+++ b/Inf Sys/Coursework/Stage 1/Требования.docx
@@ -1,6 +1,6 @@
 
 <file path=word/document.xml><?xml version="1.0" encoding="utf-8"?>
-<w:document xmlns:wpc="http://schemas.microsoft.com/office/word/2010/wordprocessingCanvas" xmlns:cx="http://schemas.microsoft.com/office/drawing/2014/chartex" xmlns:cx1="http://schemas.microsoft.com/office/drawing/2015/9/8/chartex" xmlns:cx2="http://schemas.microsoft.com/office/drawing/2015/10/21/chartex" xmlns:cx3="http://schemas.microsoft.com/office/drawing/2016/5/9/chartex" xmlns:cx4="http://schemas.microsoft.com/office/drawing/2016/5/10/chartex" xmlns:cx5="http://schemas.microsoft.com/office/drawing/2016/5/11/chartex" xmlns:cx6="http://schemas.microsoft.com/office/drawing/2016/5/12/chartex" xmlns:cx7="http://schemas.microsoft.com/office/drawing/2016/5/13/chartex" xmlns:cx8="http://schemas.microsoft.com/office/drawing/2016/5/14/chartex" xmlns:mc="http://schemas.openxmlformats.org/markup-compatibility/2006" xmlns:aink="http://schemas.microsoft.com/office/drawing/2016/ink" xmlns:am3d="http://schemas.microsoft.com/office/drawing/2017/model3d" xmlns:o="urn:schemas-microsoft-com:office:office" xmlns:oel="http://schemas.microsoft.com/office/2019/extlst" xmlns:r="http://schemas.openxmlformats.org/officeDocument/2006/relationships" xmlns:m="http://schemas.openxmlformats.org/officeDocument/2006/math" xmlns:v="urn:schemas-microsoft-com:vml" xmlns:wp14="http://schemas.microsoft.com/office/word/2010/wordprocessingDrawing" xmlns:wp="http://schemas.openxmlformats.org/drawingml/2006/wordprocessingDrawing" xmlns:w10="urn:schemas-microsoft-com:office:word" xmlns:w="http://schemas.openxmlformats.org/wordprocessingml/2006/main" xmlns:w14="http://schemas.microsoft.com/office/word/2010/wordml" xmlns:w15="http://schemas.microsoft.com/office/word/2012/wordml" xmlns:w16cex="http://schemas.microsoft.com/office/word/2018/wordml/cex" xmlns:w16cid="http://schemas.microsoft.com/office/word/2016/wordml/cid" xmlns:w16="http://schemas.microsoft.com/office/word/2018/wordml" xmlns:w16du="http://schemas.microsoft.com/office/word/2023/wordml/word16du" xmlns:w16sdtdh="http://schemas.microsoft.com/office/word/2020/wordml/sdtdatahash" xmlns:w16se="http://schemas.microsoft.com/office/word/2015/wordml/symex" xmlns:wpg="http://schemas.microsoft.com/office/word/2010/wordprocessingGroup" xmlns:wpi="http://schemas.microsoft.com/office/word/2010/wordprocessingInk" xmlns:wne="http://schemas.microsoft.com/office/word/2006/wordml" xmlns:wps="http://schemas.microsoft.com/office/word/2010/wordprocessingShape" mc:Ignorable="w14 w15 w16se w16cid w16 w16cex w16sdtdh w16du wp14">
+<w:document xmlns:wpc="http://schemas.microsoft.com/office/word/2010/wordprocessingCanvas" xmlns:cx="http://schemas.microsoft.com/office/drawing/2014/chartex" xmlns:cx1="http://schemas.microsoft.com/office/drawing/2015/9/8/chartex" xmlns:cx2="http://schemas.microsoft.com/office/drawing/2015/10/21/chartex" xmlns:cx3="http://schemas.microsoft.com/office/drawing/2016/5/9/chartex" xmlns:cx4="http://schemas.microsoft.com/office/drawing/2016/5/10/chartex" xmlns:cx5="http://schemas.microsoft.com/office/drawing/2016/5/11/chartex" xmlns:cx6="http://schemas.microsoft.com/office/drawing/2016/5/12/chartex" xmlns:cx7="http://schemas.microsoft.com/office/drawing/2016/5/13/chartex" xmlns:cx8="http://schemas.microsoft.com/office/drawing/2016/5/14/chartex" xmlns:mc="http://schemas.openxmlformats.org/markup-compatibility/2006" xmlns:aink="http://schemas.microsoft.com/office/drawing/2016/ink" xmlns:am3d="http://schemas.microsoft.com/office/drawing/2017/model3d" xmlns:o="urn:schemas-microsoft-com:office:office" xmlns:r="http://schemas.openxmlformats.org/officeDocument/2006/relationships" xmlns:m="http://schemas.openxmlformats.org/officeDocument/2006/math" xmlns:v="urn:schemas-microsoft-com:vml" xmlns:wp14="http://schemas.microsoft.com/office/word/2010/wordprocessingDrawing" xmlns:wp="http://schemas.openxmlformats.org/drawingml/2006/wordprocessingDrawing" xmlns:w10="urn:schemas-microsoft-com:office:word" xmlns:w="http://schemas.openxmlformats.org/wordprocessingml/2006/main" xmlns:w14="http://schemas.microsoft.com/office/word/2010/wordml" xmlns:w15="http://schemas.microsoft.com/office/word/2012/wordml" xmlns:w16cex="http://schemas.microsoft.com/office/word/2018/wordml/cex" xmlns:w16cid="http://schemas.microsoft.com/office/word/2016/wordml/cid" xmlns:w16="http://schemas.microsoft.com/office/word/2018/wordml" xmlns:w16sdtdh="http://schemas.microsoft.com/office/word/2020/wordml/sdtdatahash" xmlns:w16se="http://schemas.microsoft.com/office/word/2015/wordml/symex" xmlns:wpg="http://schemas.microsoft.com/office/word/2010/wordprocessingGroup" xmlns:wpi="http://schemas.microsoft.com/office/word/2010/wordprocessingInk" xmlns:wne="http://schemas.microsoft.com/office/word/2006/wordml" xmlns:wps="http://schemas.microsoft.com/office/word/2010/wordprocessingShape" mc:Ignorable="w14 w15 w16se w16cid w16 w16cex w16sdtdh wp14">
   <w:background w:color="FFFFFF"/>
   <w:body>
     <w:p>
@@ -237,7 +237,27 @@
           <w:sz w:val="24"/>
           <w:szCs w:val="24"/>
         </w:rPr>
-        <w:t>Для функциональных требований нужно составить UML UseCase-диаграммы, описывающие реализующие их прецеденты использования.</w:t>
+        <w:t xml:space="preserve">Для функциональных требований нужно составить UML </w:t>
+      </w:r>
+      <w:proofErr w:type="spellStart"/>
+      <w:r>
+        <w:rPr>
+          <w:rFonts w:ascii="Segoe UI" w:eastAsia="Times New Roman" w:hAnsi="Segoe UI" w:cs="Segoe UI"/>
+          <w:color w:val="212529"/>
+          <w:sz w:val="24"/>
+          <w:szCs w:val="24"/>
+        </w:rPr>
+        <w:t>UseCase</w:t>
+      </w:r>
+      <w:proofErr w:type="spellEnd"/>
+      <w:r>
+        <w:rPr>
+          <w:rFonts w:ascii="Segoe UI" w:eastAsia="Times New Roman" w:hAnsi="Segoe UI" w:cs="Segoe UI"/>
+          <w:color w:val="212529"/>
+          <w:sz w:val="24"/>
+          <w:szCs w:val="24"/>
+        </w:rPr>
+        <w:t>-диаграммы, описывающие реализующие их прецеденты использования.</w:t>
       </w:r>
     </w:p>
     <w:p>
@@ -503,9 +523,11 @@
         </w:rPr>
         <w:t xml:space="preserve"> </w:t>
       </w:r>
+      <w:proofErr w:type="spellStart"/>
       <w:r>
         <w:t>Introduction</w:t>
       </w:r>
+      <w:proofErr w:type="spellEnd"/>
       <w:r>
         <w:rPr>
           <w:sz w:val="24"/>
@@ -602,7 +624,15 @@
         <w:t>2</w:t>
       </w:r>
       <w:r>
-        <w:t xml:space="preserve"> Scope (Область применения)</w:t>
+        <w:t xml:space="preserve"> </w:t>
+      </w:r>
+      <w:proofErr w:type="spellStart"/>
+      <w:r>
+        <w:t>Scope</w:t>
+      </w:r>
+      <w:proofErr w:type="spellEnd"/>
+      <w:r>
+        <w:t xml:space="preserve"> (Область применения)</w:t>
       </w:r>
     </w:p>
     <w:p>
@@ -689,7 +719,21 @@
           <w:sz w:val="24"/>
           <w:szCs w:val="24"/>
         </w:rPr>
-        <w:t xml:space="preserve"> Данные включают в себя уровень знаний по набору дисциплин, а также сертификаты, полученные сотрудниками. Система должна предоставлять возможность быстрого поиска информации по каждому сотруднику, а так же возможность расширенного поиска для руководящего состава.</w:t>
+        <w:t xml:space="preserve"> Данные включают в себя уровень знаний по набору дисциплин, а также сертификаты, полученные сотрудниками. Система должна предоставлять возможность быстрого поиска информации по каждому сотруднику, а </w:t>
+      </w:r>
+      <w:r>
+        <w:rPr>
+          <w:sz w:val="24"/>
+          <w:szCs w:val="24"/>
+        </w:rPr>
+        <w:t>также</w:t>
+      </w:r>
+      <w:r>
+        <w:rPr>
+          <w:sz w:val="24"/>
+          <w:szCs w:val="24"/>
+        </w:rPr>
+        <w:t xml:space="preserve"> возможность расширенного поиска для руководящего состава.</w:t>
       </w:r>
     </w:p>
     <w:p/>
@@ -708,7 +752,35 @@
         <w:rPr>
           <w:lang w:val="en-US"/>
         </w:rPr>
-        <w:t>1.3 Definitions, Acronyms and Abbreviations (Определения и аббревиатуры)</w:t>
+        <w:t>1.3 Definitions, Acronyms and Abbreviations (</w:t>
+      </w:r>
+      <w:proofErr w:type="spellStart"/>
+      <w:r>
+        <w:rPr>
+          <w:lang w:val="en-US"/>
+        </w:rPr>
+        <w:t>Определения</w:t>
+      </w:r>
+      <w:proofErr w:type="spellEnd"/>
+      <w:r>
+        <w:rPr>
+          <w:lang w:val="en-US"/>
+        </w:rPr>
+        <w:t xml:space="preserve"> и </w:t>
+      </w:r>
+      <w:proofErr w:type="spellStart"/>
+      <w:r>
+        <w:rPr>
+          <w:lang w:val="en-US"/>
+        </w:rPr>
+        <w:t>аббревиатуры</w:t>
+      </w:r>
+      <w:proofErr w:type="spellEnd"/>
+      <w:r>
+        <w:rPr>
+          <w:lang w:val="en-US"/>
+        </w:rPr>
+        <w:t>)</w:t>
       </w:r>
     </w:p>
     <w:p>
@@ -800,27 +872,7 @@
             <w:highlight w:val="white"/>
             <w:lang w:val="en-US"/>
           </w:rPr>
-          <w:t>https://app.creately.com/diagram/s</w:t>
-        </w:r>
-        <w:r>
-          <w:rPr>
-            <w:rStyle w:val="a6"/>
-            <w:sz w:val="24"/>
-            <w:szCs w:val="24"/>
-            <w:highlight w:val="white"/>
-            <w:lang w:val="en-US"/>
-          </w:rPr>
-          <w:t>t</w:t>
-        </w:r>
-        <w:r>
-          <w:rPr>
-            <w:rStyle w:val="a6"/>
-            <w:sz w:val="24"/>
-            <w:szCs w:val="24"/>
-            <w:highlight w:val="white"/>
-            <w:lang w:val="en-US"/>
-          </w:rPr>
-          <w:t>art/dashboard</w:t>
+          <w:t>https://app.creately.com/diagram/start/dashboard</w:t>
         </w:r>
       </w:hyperlink>
     </w:p>
@@ -829,7 +881,6 @@
         <w:rPr>
           <w:sz w:val="24"/>
           <w:szCs w:val="24"/>
-          <w:lang w:val="en-US"/>
         </w:rPr>
       </w:pPr>
       <w:r>
@@ -889,6 +940,7 @@
           </w:rPr>
           <w:t>.</w:t>
         </w:r>
+        <w:proofErr w:type="spellStart"/>
         <w:r>
           <w:rPr>
             <w:rStyle w:val="a6"/>
@@ -898,6 +950,7 @@
           </w:rPr>
           <w:t>cse</w:t>
         </w:r>
+        <w:proofErr w:type="spellEnd"/>
         <w:r>
           <w:rPr>
             <w:rStyle w:val="a6"/>
@@ -906,6 +959,7 @@
           </w:rPr>
           <w:t>.</w:t>
         </w:r>
+        <w:proofErr w:type="spellStart"/>
         <w:r>
           <w:rPr>
             <w:rStyle w:val="a6"/>
@@ -915,6 +969,7 @@
           </w:rPr>
           <w:t>msu</w:t>
         </w:r>
+        <w:proofErr w:type="spellEnd"/>
         <w:r>
           <w:rPr>
             <w:rStyle w:val="a6"/>
@@ -923,6 +978,7 @@
           </w:rPr>
           <w:t>.</w:t>
         </w:r>
+        <w:proofErr w:type="spellStart"/>
         <w:r>
           <w:rPr>
             <w:rStyle w:val="a6"/>
@@ -932,6 +988,7 @@
           </w:rPr>
           <w:t>edu</w:t>
         </w:r>
+        <w:proofErr w:type="spellEnd"/>
         <w:r>
           <w:rPr>
             <w:rStyle w:val="a6"/>
@@ -940,6 +997,7 @@
           </w:rPr>
           <w:t>/~</w:t>
         </w:r>
+        <w:proofErr w:type="spellStart"/>
         <w:r>
           <w:rPr>
             <w:rStyle w:val="a6"/>
@@ -949,6 +1007,7 @@
           </w:rPr>
           <w:t>cse</w:t>
         </w:r>
+        <w:proofErr w:type="spellEnd"/>
         <w:r>
           <w:rPr>
             <w:rStyle w:val="a6"/>
@@ -957,6 +1016,7 @@
           </w:rPr>
           <w:t>870/</w:t>
         </w:r>
+        <w:proofErr w:type="spellStart"/>
         <w:r>
           <w:rPr>
             <w:rStyle w:val="a6"/>
@@ -966,6 +1026,7 @@
           </w:rPr>
           <w:t>IEEEXplore</w:t>
         </w:r>
+        <w:proofErr w:type="spellEnd"/>
         <w:r>
           <w:rPr>
             <w:rStyle w:val="a6"/>
@@ -1030,7 +1091,15 @@
         <w:t>5</w:t>
       </w:r>
       <w:r>
-        <w:t xml:space="preserve"> Overview (Обзор документа)</w:t>
+        <w:t xml:space="preserve"> </w:t>
+      </w:r>
+      <w:proofErr w:type="spellStart"/>
+      <w:r>
+        <w:t>Overview</w:t>
+      </w:r>
+      <w:proofErr w:type="spellEnd"/>
+      <w:r>
+        <w:t xml:space="preserve"> (Обзор документа)</w:t>
       </w:r>
     </w:p>
     <w:p/>
@@ -1151,6 +1220,7 @@
         <w:rPr>
           <w:sz w:val="24"/>
           <w:szCs w:val="24"/>
+          <w:lang w:val="en-US"/>
         </w:rPr>
       </w:pPr>
       <w:bookmarkStart w:id="7" w:name="h.acwot44ebocg" w:colFirst="0" w:colLast="0"/>
@@ -1804,7 +1874,25 @@
                 <w:sz w:val="24"/>
                 <w:szCs w:val="24"/>
               </w:rPr>
-              <w:t>, а так же функционал для загрузки новых сертификатов</w:t>
+              <w:t xml:space="preserve">, а </w:t>
+            </w:r>
+            <w:proofErr w:type="gramStart"/>
+            <w:r>
+              <w:rPr>
+                <w:rFonts w:eastAsia="Times New Roman"/>
+                <w:sz w:val="24"/>
+                <w:szCs w:val="24"/>
+              </w:rPr>
+              <w:t>так же</w:t>
+            </w:r>
+            <w:proofErr w:type="gramEnd"/>
+            <w:r>
+              <w:rPr>
+                <w:rFonts w:eastAsia="Times New Roman"/>
+                <w:sz w:val="24"/>
+                <w:szCs w:val="24"/>
+              </w:rPr>
+              <w:t xml:space="preserve"> функционал для загрузки новых сертификатов</w:t>
             </w:r>
           </w:p>
         </w:tc>
@@ -2057,7 +2145,15 @@
         <w:pStyle w:val="2"/>
       </w:pPr>
       <w:r>
-        <w:t>2.2 User characteristics (Описание пользователей)</w:t>
+        <w:t xml:space="preserve">2.2 User </w:t>
+      </w:r>
+      <w:proofErr w:type="spellStart"/>
+      <w:r>
+        <w:t>characteristics</w:t>
+      </w:r>
+      <w:proofErr w:type="spellEnd"/>
+      <w:r>
+        <w:t xml:space="preserve"> (Описание пользователей)</w:t>
       </w:r>
     </w:p>
     <w:p/>
@@ -2220,7 +2316,29 @@
           <w:szCs w:val="24"/>
           <w:shd w:val="clear" w:color="auto" w:fill="FFFFFF"/>
         </w:rPr>
-        <w:t xml:space="preserve"> (все у кого в подчинении находятся люди)</w:t>
+        <w:t xml:space="preserve"> (</w:t>
+      </w:r>
+      <w:proofErr w:type="gramStart"/>
+      <w:r>
+        <w:rPr>
+          <w:rFonts w:eastAsia="Times New Roman"/>
+          <w:color w:val="202122"/>
+          <w:sz w:val="24"/>
+          <w:szCs w:val="24"/>
+          <w:shd w:val="clear" w:color="auto" w:fill="FFFFFF"/>
+        </w:rPr>
+        <w:t>все</w:t>
+      </w:r>
+      <w:proofErr w:type="gramEnd"/>
+      <w:r>
+        <w:rPr>
+          <w:rFonts w:eastAsia="Times New Roman"/>
+          <w:color w:val="202122"/>
+          <w:sz w:val="24"/>
+          <w:szCs w:val="24"/>
+          <w:shd w:val="clear" w:color="auto" w:fill="FFFFFF"/>
+        </w:rPr>
+        <w:t xml:space="preserve"> у кого в подчинении находятся люди)</w:t>
       </w:r>
     </w:p>
     <w:p>
@@ -2228,7 +2346,31 @@
         <w:pStyle w:val="2"/>
       </w:pPr>
       <w:r>
-        <w:t>2.3 Assumptions and dependencies (Влияющие факторы и зависимости)</w:t>
+        <w:t xml:space="preserve">2.3 </w:t>
+      </w:r>
+      <w:proofErr w:type="spellStart"/>
+      <w:r>
+        <w:t>Assumptions</w:t>
+      </w:r>
+      <w:proofErr w:type="spellEnd"/>
+      <w:r>
+        <w:t xml:space="preserve"> </w:t>
+      </w:r>
+      <w:proofErr w:type="spellStart"/>
+      <w:r>
+        <w:t>and</w:t>
+      </w:r>
+      <w:proofErr w:type="spellEnd"/>
+      <w:r>
+        <w:t xml:space="preserve"> </w:t>
+      </w:r>
+      <w:proofErr w:type="spellStart"/>
+      <w:r>
+        <w:t>dependencies</w:t>
+      </w:r>
+      <w:proofErr w:type="spellEnd"/>
+      <w:r>
+        <w:t xml:space="preserve"> (Влияющие факторы и зависимости)</w:t>
       </w:r>
     </w:p>
     <w:p>
@@ -2236,14 +2378,12 @@
         <w:rPr>
           <w:sz w:val="24"/>
           <w:szCs w:val="24"/>
-          <w:lang w:val="en-US"/>
-        </w:rPr>
-      </w:pPr>
-      <w:r>
-        <w:rPr>
-          <w:sz w:val="24"/>
-          <w:szCs w:val="24"/>
-          <w:lang w:val="en-US"/>
+        </w:rPr>
+      </w:pPr>
+      <w:r>
+        <w:rPr>
+          <w:sz w:val="24"/>
+          <w:szCs w:val="24"/>
         </w:rPr>
         <w:t>---</w:t>
       </w:r>
@@ -2255,7 +2395,15 @@
       <w:bookmarkStart w:id="9" w:name="h.qifapdmaot98"/>
       <w:bookmarkEnd w:id="9"/>
       <w:r>
-        <w:t>2.4 Сonstraints (Ограничения)</w:t>
+        <w:t xml:space="preserve">2.4 </w:t>
+      </w:r>
+      <w:proofErr w:type="spellStart"/>
+      <w:r>
+        <w:t>Сonstraints</w:t>
+      </w:r>
+      <w:proofErr w:type="spellEnd"/>
+      <w:r>
+        <w:t xml:space="preserve"> (Ограничения)</w:t>
       </w:r>
     </w:p>
     <w:p>
@@ -2263,14 +2411,12 @@
         <w:rPr>
           <w:sz w:val="24"/>
           <w:szCs w:val="24"/>
-          <w:lang w:val="en-US"/>
-        </w:rPr>
-      </w:pPr>
-      <w:r>
-        <w:rPr>
-          <w:sz w:val="24"/>
-          <w:szCs w:val="24"/>
-          <w:lang w:val="en-US"/>
+        </w:rPr>
+      </w:pPr>
+      <w:r>
+        <w:rPr>
+          <w:sz w:val="24"/>
+          <w:szCs w:val="24"/>
         </w:rPr>
         <w:t>---</w:t>
       </w:r>
@@ -2291,7 +2437,23 @@
       <w:bookmarkEnd w:id="10"/>
       <w:r>
         <w:lastRenderedPageBreak/>
-        <w:t>3. Specific Requirements (Спецификация требований)</w:t>
+        <w:t xml:space="preserve">3. </w:t>
+      </w:r>
+      <w:proofErr w:type="spellStart"/>
+      <w:r>
+        <w:t>Specific</w:t>
+      </w:r>
+      <w:proofErr w:type="spellEnd"/>
+      <w:r>
+        <w:t xml:space="preserve"> </w:t>
+      </w:r>
+      <w:proofErr w:type="spellStart"/>
+      <w:r>
+        <w:t>Requirements</w:t>
+      </w:r>
+      <w:proofErr w:type="spellEnd"/>
+      <w:r>
+        <w:t xml:space="preserve"> (Спецификация требований)</w:t>
       </w:r>
     </w:p>
     <w:p>
@@ -2301,7 +2463,15 @@
       <w:bookmarkStart w:id="11" w:name="h.x8t9osn2c2g" w:colFirst="0" w:colLast="0"/>
       <w:bookmarkEnd w:id="11"/>
       <w:r>
-        <w:t>3.1 Functionality (Функциональные требования)</w:t>
+        <w:t xml:space="preserve">3.1 </w:t>
+      </w:r>
+      <w:proofErr w:type="spellStart"/>
+      <w:r>
+        <w:t>Functionality</w:t>
+      </w:r>
+      <w:proofErr w:type="spellEnd"/>
+      <w:r>
+        <w:t xml:space="preserve"> (Функциональные требования)</w:t>
       </w:r>
     </w:p>
     <w:p/>
@@ -2402,12 +2572,14 @@
       <w:r>
         <w:t>, .</w:t>
       </w:r>
+      <w:proofErr w:type="spellStart"/>
       <w:r>
         <w:rPr>
           <w:lang w:val="en-US"/>
         </w:rPr>
         <w:t>png</w:t>
       </w:r>
+      <w:proofErr w:type="spellEnd"/>
       <w:r>
         <w:t>,</w:t>
       </w:r>
@@ -3130,15 +3302,7 @@
                 <w:sz w:val="24"/>
                 <w:szCs w:val="24"/>
               </w:rPr>
-              <w:t>Модерация</w:t>
-            </w:r>
-            <w:r>
-              <w:rPr>
-                <w:rFonts w:ascii="Calibri" w:eastAsia="Calibri" w:hAnsi="Calibri" w:cs="Calibri"/>
-                <w:sz w:val="24"/>
-                <w:szCs w:val="24"/>
-              </w:rPr>
-              <w:t xml:space="preserve"> разделов</w:t>
+              <w:t>Модерация разделов</w:t>
             </w:r>
           </w:p>
         </w:tc>
@@ -3315,7 +3479,15 @@
       <w:bookmarkStart w:id="13" w:name="h.byapyaaxntju" w:colFirst="0" w:colLast="0"/>
       <w:bookmarkEnd w:id="13"/>
       <w:r>
-        <w:t>3.2 Usability (Требования к удобству использования)</w:t>
+        <w:t xml:space="preserve">3.2 </w:t>
+      </w:r>
+      <w:proofErr w:type="spellStart"/>
+      <w:r>
+        <w:t>Usability</w:t>
+      </w:r>
+      <w:proofErr w:type="spellEnd"/>
+      <w:r>
+        <w:t xml:space="preserve"> (Требования к удобству использования)</w:t>
       </w:r>
     </w:p>
     <w:p/>
@@ -3367,7 +3539,15 @@
         <w:spacing w:before="120" w:after="60" w:line="168" w:lineRule="auto"/>
       </w:pPr>
       <w:r>
-        <w:t>3.3 Reliability (Требования к надежности)</w:t>
+        <w:t xml:space="preserve">3.3 </w:t>
+      </w:r>
+      <w:proofErr w:type="spellStart"/>
+      <w:r>
+        <w:t>Reliability</w:t>
+      </w:r>
+      <w:proofErr w:type="spellEnd"/>
+      <w:r>
+        <w:t xml:space="preserve"> (Требования к надежности)</w:t>
       </w:r>
     </w:p>
     <w:p/>
@@ -3392,7 +3572,23 @@
           <w:sz w:val="24"/>
           <w:szCs w:val="24"/>
         </w:rPr>
-        <w:t>Сайт должен предусматривать базовую защиту от основных видов атак: межсайтового скриптинга (XSS), SQL-инъекций, CSRF-уязвимостей</w:t>
+        <w:t xml:space="preserve">Сайт должен предусматривать базовую защиту от основных видов атак: межсайтового </w:t>
+      </w:r>
+      <w:proofErr w:type="spellStart"/>
+      <w:r>
+        <w:rPr>
+          <w:sz w:val="24"/>
+          <w:szCs w:val="24"/>
+        </w:rPr>
+        <w:t>скриптинга</w:t>
+      </w:r>
+      <w:proofErr w:type="spellEnd"/>
+      <w:r>
+        <w:rPr>
+          <w:sz w:val="24"/>
+          <w:szCs w:val="24"/>
+        </w:rPr>
+        <w:t xml:space="preserve"> (XSS), SQL-инъекций, CSRF-уязвимостей</w:t>
       </w:r>
     </w:p>
     <w:p>
@@ -3643,7 +3839,15 @@
         <w:t>5</w:t>
       </w:r>
       <w:r>
-        <w:t xml:space="preserve"> Design Constraints (Ограничения разработки)</w:t>
+        <w:t xml:space="preserve"> Design </w:t>
+      </w:r>
+      <w:proofErr w:type="spellStart"/>
+      <w:r>
+        <w:t>Constraints</w:t>
+      </w:r>
+      <w:proofErr w:type="spellEnd"/>
+      <w:r>
+        <w:t xml:space="preserve"> (Ограничения разработки)</w:t>
       </w:r>
     </w:p>
     <w:p/>
@@ -3890,7 +4094,39 @@
           <w:sz w:val="24"/>
           <w:szCs w:val="24"/>
         </w:rPr>
-        <w:t>Корректное отображение в основных браузерах (Chrome, Mozilla, Yandex, Safari)</w:t>
+        <w:t>Корректное отображение в основных браузерах (</w:t>
+      </w:r>
+      <w:proofErr w:type="spellStart"/>
+      <w:r>
+        <w:rPr>
+          <w:sz w:val="24"/>
+          <w:szCs w:val="24"/>
+        </w:rPr>
+        <w:t>Chrome</w:t>
+      </w:r>
+      <w:proofErr w:type="spellEnd"/>
+      <w:r>
+        <w:rPr>
+          <w:sz w:val="24"/>
+          <w:szCs w:val="24"/>
+        </w:rPr>
+        <w:t xml:space="preserve">, Mozilla, </w:t>
+      </w:r>
+      <w:proofErr w:type="spellStart"/>
+      <w:r>
+        <w:rPr>
+          <w:sz w:val="24"/>
+          <w:szCs w:val="24"/>
+        </w:rPr>
+        <w:t>Yandex</w:t>
+      </w:r>
+      <w:proofErr w:type="spellEnd"/>
+      <w:r>
+        <w:rPr>
+          <w:sz w:val="24"/>
+          <w:szCs w:val="24"/>
+        </w:rPr>
+        <w:t>, Safari)</w:t>
       </w:r>
     </w:p>
     <w:p>
@@ -3948,7 +4184,15 @@
         <w:pStyle w:val="2"/>
       </w:pPr>
       <w:r>
-        <w:t>3.6     Interfaces (Интерфейсы)</w:t>
+        <w:t xml:space="preserve">3.6     </w:t>
+      </w:r>
+      <w:proofErr w:type="spellStart"/>
+      <w:r>
+        <w:t>Interfaces</w:t>
+      </w:r>
+      <w:proofErr w:type="spellEnd"/>
+      <w:r>
+        <w:t xml:space="preserve"> (Интерфейсы)</w:t>
       </w:r>
     </w:p>
     <w:p>
@@ -3988,55 +4232,9 @@
           <w:sz w:val="20"/>
           <w:szCs w:val="20"/>
         </w:rPr>
-        <w:t xml:space="preserve">User Interfaces (Пользовательские интерфейсы) </w:t>
-      </w:r>
-    </w:p>
-    <w:p>
-      <w:pPr>
-        <w:spacing w:before="240" w:after="120" w:line="259" w:lineRule="auto"/>
-        <w:rPr>
-          <w:i/>
-          <w:color w:val="0000FF"/>
-          <w:sz w:val="20"/>
-          <w:szCs w:val="20"/>
-          <w:lang w:val="en-US"/>
-        </w:rPr>
-      </w:pPr>
-      <w:r>
-        <w:rPr>
-          <w:i/>
-          <w:color w:val="0000FF"/>
-          <w:sz w:val="20"/>
-          <w:szCs w:val="20"/>
-        </w:rPr>
-        <w:t>[Описание пользовательского интерфейса системы.]</w:t>
-      </w:r>
-    </w:p>
-    <w:p>
-      <w:pPr>
-        <w:spacing w:before="240" w:after="120" w:line="259" w:lineRule="auto"/>
-        <w:rPr>
-          <w:lang w:val="en-US"/>
-        </w:rPr>
-      </w:pPr>
-      <w:r>
-        <w:rPr>
-          <w:i/>
-          <w:color w:val="0000FF"/>
-          <w:sz w:val="20"/>
-          <w:szCs w:val="20"/>
-          <w:lang w:val="en-US"/>
-        </w:rPr>
-        <w:t>---</w:t>
-      </w:r>
-    </w:p>
-    <w:p>
-      <w:pPr>
-        <w:pStyle w:val="3"/>
-        <w:spacing w:before="280" w:after="80" w:line="220" w:lineRule="auto"/>
-      </w:pPr>
-      <w:bookmarkStart w:id="21" w:name="h.v31v0avt0yj4"/>
-      <w:bookmarkEnd w:id="21"/>
+        <w:t xml:space="preserve">User </w:t>
+      </w:r>
+      <w:proofErr w:type="spellStart"/>
       <w:r>
         <w:rPr>
           <w:rFonts w:ascii="Arial" w:eastAsia="Arial" w:hAnsi="Arial" w:cs="Arial"/>
@@ -4046,18 +4244,9 @@
           <w:sz w:val="20"/>
           <w:szCs w:val="20"/>
         </w:rPr>
-        <w:t>3.6.2</w:t>
-      </w:r>
-      <w:r>
-        <w:rPr>
-          <w:rFonts w:ascii="Times New Roman" w:eastAsia="Times New Roman" w:hAnsi="Times New Roman" w:cs="Times New Roman"/>
-          <w:b w:val="0"/>
-          <w:color w:val="000000"/>
-          <w:sz w:val="14"/>
-          <w:szCs w:val="14"/>
-        </w:rPr>
-        <w:t xml:space="preserve">          </w:t>
-      </w:r>
+        <w:t>Interfaces</w:t>
+      </w:r>
+      <w:proofErr w:type="spellEnd"/>
       <w:r>
         <w:rPr>
           <w:rFonts w:ascii="Arial" w:eastAsia="Arial" w:hAnsi="Arial" w:cs="Arial"/>
@@ -4067,7 +4256,7 @@
           <w:sz w:val="20"/>
           <w:szCs w:val="20"/>
         </w:rPr>
-        <w:t>Hardware Interfaces (Аппаратные интерфейсы)</w:t>
+        <w:t xml:space="preserve"> (Пользовательские интерфейсы) </w:t>
       </w:r>
     </w:p>
     <w:p>
@@ -4078,7 +4267,6 @@
           <w:color w:val="0000FF"/>
           <w:sz w:val="20"/>
           <w:szCs w:val="20"/>
-          <w:lang w:val="en-US"/>
         </w:rPr>
       </w:pPr>
       <w:r>
@@ -4088,15 +4276,12 @@
           <w:sz w:val="20"/>
           <w:szCs w:val="20"/>
         </w:rPr>
-        <w:t>[Описание аппаратных интерфейсов системы - физические адреса и т.д.]</w:t>
+        <w:t>[Описание пользовательского интерфейса системы.]</w:t>
       </w:r>
     </w:p>
     <w:p>
       <w:pPr>
         <w:spacing w:before="240" w:after="120" w:line="259" w:lineRule="auto"/>
-        <w:rPr>
-          <w:lang w:val="en-US"/>
-        </w:rPr>
       </w:pPr>
       <w:r>
         <w:rPr>
@@ -4104,7 +4289,6 @@
           <w:color w:val="0000FF"/>
           <w:sz w:val="20"/>
           <w:szCs w:val="20"/>
-          <w:lang w:val="en-US"/>
         </w:rPr>
         <w:t>---</w:t>
       </w:r>
@@ -4114,8 +4298,8 @@
         <w:pStyle w:val="3"/>
         <w:spacing w:before="280" w:after="80" w:line="220" w:lineRule="auto"/>
       </w:pPr>
-      <w:bookmarkStart w:id="22" w:name="h.sn0b76p0206h"/>
-      <w:bookmarkEnd w:id="22"/>
+      <w:bookmarkStart w:id="21" w:name="h.v31v0avt0yj4"/>
+      <w:bookmarkEnd w:id="21"/>
       <w:r>
         <w:rPr>
           <w:rFonts w:ascii="Arial" w:eastAsia="Arial" w:hAnsi="Arial" w:cs="Arial"/>
@@ -4125,7 +4309,7 @@
           <w:sz w:val="20"/>
           <w:szCs w:val="20"/>
         </w:rPr>
-        <w:t>3.6.3</w:t>
+        <w:t>3.6.2</w:t>
       </w:r>
       <w:r>
         <w:rPr>
@@ -4137,6 +4321,7 @@
         </w:rPr>
         <w:t xml:space="preserve">          </w:t>
       </w:r>
+      <w:proofErr w:type="spellStart"/>
       <w:r>
         <w:rPr>
           <w:rFonts w:ascii="Arial" w:eastAsia="Arial" w:hAnsi="Arial" w:cs="Arial"/>
@@ -4146,55 +4331,9 @@
           <w:sz w:val="20"/>
           <w:szCs w:val="20"/>
         </w:rPr>
-        <w:t>Software Interfaces (Программные интерфейсы)</w:t>
-      </w:r>
-    </w:p>
-    <w:p>
-      <w:pPr>
-        <w:spacing w:before="240" w:after="120" w:line="259" w:lineRule="auto"/>
-        <w:rPr>
-          <w:i/>
-          <w:color w:val="0000FF"/>
-          <w:sz w:val="20"/>
-          <w:szCs w:val="20"/>
-          <w:lang w:val="en-US"/>
-        </w:rPr>
-      </w:pPr>
-      <w:r>
-        <w:rPr>
-          <w:i/>
-          <w:color w:val="0000FF"/>
-          <w:sz w:val="20"/>
-          <w:szCs w:val="20"/>
-        </w:rPr>
-        <w:t>[Описание интерфейсов, связывающих данную систему с другими приложениями.]</w:t>
-      </w:r>
-    </w:p>
-    <w:p>
-      <w:pPr>
-        <w:spacing w:before="240" w:after="120" w:line="259" w:lineRule="auto"/>
-        <w:rPr>
-          <w:lang w:val="en-US"/>
-        </w:rPr>
-      </w:pPr>
-      <w:r>
-        <w:rPr>
-          <w:i/>
-          <w:color w:val="0000FF"/>
-          <w:sz w:val="20"/>
-          <w:szCs w:val="20"/>
-          <w:lang w:val="en-US"/>
-        </w:rPr>
-        <w:t>---</w:t>
-      </w:r>
-    </w:p>
-    <w:p>
-      <w:pPr>
-        <w:pStyle w:val="3"/>
-        <w:spacing w:before="280" w:after="80" w:line="220" w:lineRule="auto"/>
-      </w:pPr>
-      <w:bookmarkStart w:id="23" w:name="h.pl75dk48zirz"/>
-      <w:bookmarkEnd w:id="23"/>
+        <w:t>Hardware</w:t>
+      </w:r>
+      <w:proofErr w:type="spellEnd"/>
       <w:r>
         <w:rPr>
           <w:rFonts w:ascii="Arial" w:eastAsia="Arial" w:hAnsi="Arial" w:cs="Arial"/>
@@ -4204,19 +4343,9 @@
           <w:sz w:val="20"/>
           <w:szCs w:val="20"/>
         </w:rPr>
-        <w:lastRenderedPageBreak/>
-        <w:t>3.6.4</w:t>
-      </w:r>
-      <w:r>
-        <w:rPr>
-          <w:rFonts w:ascii="Times New Roman" w:eastAsia="Times New Roman" w:hAnsi="Times New Roman" w:cs="Times New Roman"/>
-          <w:b w:val="0"/>
-          <w:color w:val="000000"/>
-          <w:sz w:val="14"/>
-          <w:szCs w:val="14"/>
-        </w:rPr>
-        <w:t xml:space="preserve">          </w:t>
-      </w:r>
+        <w:t xml:space="preserve"> </w:t>
+      </w:r>
+      <w:proofErr w:type="spellStart"/>
       <w:r>
         <w:rPr>
           <w:rFonts w:ascii="Arial" w:eastAsia="Arial" w:hAnsi="Arial" w:cs="Arial"/>
@@ -4226,7 +4355,19 @@
           <w:sz w:val="20"/>
           <w:szCs w:val="20"/>
         </w:rPr>
-        <w:t>Communications Interfaces (Сетевые интерфейсы)</w:t>
+        <w:t>Interfaces</w:t>
+      </w:r>
+      <w:proofErr w:type="spellEnd"/>
+      <w:r>
+        <w:rPr>
+          <w:rFonts w:ascii="Arial" w:eastAsia="Arial" w:hAnsi="Arial" w:cs="Arial"/>
+          <w:b w:val="0"/>
+          <w:i/>
+          <w:color w:val="000000"/>
+          <w:sz w:val="20"/>
+          <w:szCs w:val="20"/>
+        </w:rPr>
+        <w:t xml:space="preserve"> (Аппаратные интерфейсы)</w:t>
       </w:r>
     </w:p>
     <w:p>
@@ -4237,7 +4378,6 @@
           <w:color w:val="0000FF"/>
           <w:sz w:val="20"/>
           <w:szCs w:val="20"/>
-          <w:lang w:val="en-US"/>
         </w:rPr>
       </w:pPr>
       <w:r>
@@ -4247,7 +4387,7 @@
           <w:sz w:val="20"/>
           <w:szCs w:val="20"/>
         </w:rPr>
-        <w:t>[Описание сетевых интерфейсов, которые используются системой для связи с другими устройствами.]</w:t>
+        <w:t>[Описание аппаратных интерфейсов системы - физические адреса и т.д.]</w:t>
       </w:r>
     </w:p>
     <w:p>
@@ -4266,28 +4406,241 @@
     </w:p>
     <w:p>
       <w:pPr>
-        <w:spacing w:before="240" w:after="120" w:line="259" w:lineRule="auto"/>
-      </w:pPr>
+        <w:pStyle w:val="3"/>
+        <w:spacing w:before="280" w:after="80" w:line="220" w:lineRule="auto"/>
+      </w:pPr>
+      <w:bookmarkStart w:id="22" w:name="h.sn0b76p0206h"/>
+      <w:bookmarkEnd w:id="22"/>
+      <w:r>
+        <w:rPr>
+          <w:rFonts w:ascii="Arial" w:eastAsia="Arial" w:hAnsi="Arial" w:cs="Arial"/>
+          <w:b w:val="0"/>
+          <w:i/>
+          <w:color w:val="000000"/>
+          <w:sz w:val="20"/>
+          <w:szCs w:val="20"/>
+        </w:rPr>
+        <w:t>3.6.3</w:t>
+      </w:r>
+      <w:r>
+        <w:rPr>
+          <w:rFonts w:ascii="Times New Roman" w:eastAsia="Times New Roman" w:hAnsi="Times New Roman" w:cs="Times New Roman"/>
+          <w:b w:val="0"/>
+          <w:color w:val="000000"/>
+          <w:sz w:val="14"/>
+          <w:szCs w:val="14"/>
+        </w:rPr>
+        <w:t xml:space="preserve">          </w:t>
+      </w:r>
+      <w:r>
+        <w:rPr>
+          <w:rFonts w:ascii="Arial" w:eastAsia="Arial" w:hAnsi="Arial" w:cs="Arial"/>
+          <w:b w:val="0"/>
+          <w:i/>
+          <w:color w:val="000000"/>
+          <w:sz w:val="20"/>
+          <w:szCs w:val="20"/>
+        </w:rPr>
+        <w:t xml:space="preserve">Software </w:t>
+      </w:r>
+      <w:proofErr w:type="spellStart"/>
+      <w:r>
+        <w:rPr>
+          <w:rFonts w:ascii="Arial" w:eastAsia="Arial" w:hAnsi="Arial" w:cs="Arial"/>
+          <w:b w:val="0"/>
+          <w:i/>
+          <w:color w:val="000000"/>
+          <w:sz w:val="20"/>
+          <w:szCs w:val="20"/>
+        </w:rPr>
+        <w:t>Interfaces</w:t>
+      </w:r>
+      <w:proofErr w:type="spellEnd"/>
+      <w:r>
+        <w:rPr>
+          <w:rFonts w:ascii="Arial" w:eastAsia="Arial" w:hAnsi="Arial" w:cs="Arial"/>
+          <w:b w:val="0"/>
+          <w:i/>
+          <w:color w:val="000000"/>
+          <w:sz w:val="20"/>
+          <w:szCs w:val="20"/>
+        </w:rPr>
+        <w:t xml:space="preserve"> (Программные интерфейсы)</w:t>
+      </w:r>
     </w:p>
     <w:p>
       <w:pPr>
-        <w:pStyle w:val="2"/>
-      </w:pPr>
-      <w:r>
-        <w:t>3.7     Licensing Requirements (Требования к лицензированию)</w:t>
-      </w:r>
-    </w:p>
-    <w:p>
-      <w:pPr>
         <w:spacing w:before="240" w:after="120" w:line="259" w:lineRule="auto"/>
-      </w:pPr>
-      <w:r>
         <w:rPr>
           <w:i/>
           <w:color w:val="0000FF"/>
           <w:sz w:val="20"/>
           <w:szCs w:val="20"/>
         </w:rPr>
+      </w:pPr>
+      <w:r>
+        <w:rPr>
+          <w:i/>
+          <w:color w:val="0000FF"/>
+          <w:sz w:val="20"/>
+          <w:szCs w:val="20"/>
+        </w:rPr>
+        <w:t>[Описание интерфейсов, связывающих данную систему с другими приложениями.]</w:t>
+      </w:r>
+    </w:p>
+    <w:p>
+      <w:pPr>
+        <w:spacing w:before="240" w:after="120" w:line="259" w:lineRule="auto"/>
+      </w:pPr>
+      <w:r>
+        <w:rPr>
+          <w:i/>
+          <w:color w:val="0000FF"/>
+          <w:sz w:val="20"/>
+          <w:szCs w:val="20"/>
+        </w:rPr>
+        <w:t>---</w:t>
+      </w:r>
+    </w:p>
+    <w:p>
+      <w:pPr>
+        <w:pStyle w:val="3"/>
+        <w:spacing w:before="280" w:after="80" w:line="220" w:lineRule="auto"/>
+      </w:pPr>
+      <w:bookmarkStart w:id="23" w:name="h.pl75dk48zirz"/>
+      <w:bookmarkEnd w:id="23"/>
+      <w:r>
+        <w:rPr>
+          <w:rFonts w:ascii="Arial" w:eastAsia="Arial" w:hAnsi="Arial" w:cs="Arial"/>
+          <w:b w:val="0"/>
+          <w:i/>
+          <w:color w:val="000000"/>
+          <w:sz w:val="20"/>
+          <w:szCs w:val="20"/>
+        </w:rPr>
+        <w:lastRenderedPageBreak/>
+        <w:t>3.6.4</w:t>
+      </w:r>
+      <w:r>
+        <w:rPr>
+          <w:rFonts w:ascii="Times New Roman" w:eastAsia="Times New Roman" w:hAnsi="Times New Roman" w:cs="Times New Roman"/>
+          <w:b w:val="0"/>
+          <w:color w:val="000000"/>
+          <w:sz w:val="14"/>
+          <w:szCs w:val="14"/>
+        </w:rPr>
+        <w:t xml:space="preserve">          </w:t>
+      </w:r>
+      <w:r>
+        <w:rPr>
+          <w:rFonts w:ascii="Arial" w:eastAsia="Arial" w:hAnsi="Arial" w:cs="Arial"/>
+          <w:b w:val="0"/>
+          <w:i/>
+          <w:color w:val="000000"/>
+          <w:sz w:val="20"/>
+          <w:szCs w:val="20"/>
+        </w:rPr>
+        <w:t xml:space="preserve">Communications </w:t>
+      </w:r>
+      <w:proofErr w:type="spellStart"/>
+      <w:r>
+        <w:rPr>
+          <w:rFonts w:ascii="Arial" w:eastAsia="Arial" w:hAnsi="Arial" w:cs="Arial"/>
+          <w:b w:val="0"/>
+          <w:i/>
+          <w:color w:val="000000"/>
+          <w:sz w:val="20"/>
+          <w:szCs w:val="20"/>
+        </w:rPr>
+        <w:t>Interfaces</w:t>
+      </w:r>
+      <w:proofErr w:type="spellEnd"/>
+      <w:r>
+        <w:rPr>
+          <w:rFonts w:ascii="Arial" w:eastAsia="Arial" w:hAnsi="Arial" w:cs="Arial"/>
+          <w:b w:val="0"/>
+          <w:i/>
+          <w:color w:val="000000"/>
+          <w:sz w:val="20"/>
+          <w:szCs w:val="20"/>
+        </w:rPr>
+        <w:t xml:space="preserve"> (Сетевые интерфейсы)</w:t>
+      </w:r>
+    </w:p>
+    <w:p>
+      <w:pPr>
+        <w:spacing w:before="240" w:after="120" w:line="259" w:lineRule="auto"/>
+        <w:rPr>
+          <w:i/>
+          <w:color w:val="0000FF"/>
+          <w:sz w:val="20"/>
+          <w:szCs w:val="20"/>
+        </w:rPr>
+      </w:pPr>
+      <w:r>
+        <w:rPr>
+          <w:i/>
+          <w:color w:val="0000FF"/>
+          <w:sz w:val="20"/>
+          <w:szCs w:val="20"/>
+        </w:rPr>
+        <w:t>[Описание сетевых интерфейсов, которые используются системой для связи с другими устройствами.]</w:t>
+      </w:r>
+    </w:p>
+    <w:p>
+      <w:pPr>
+        <w:spacing w:before="240" w:after="120" w:line="259" w:lineRule="auto"/>
+      </w:pPr>
+      <w:r>
+        <w:rPr>
+          <w:i/>
+          <w:color w:val="0000FF"/>
+          <w:sz w:val="20"/>
+          <w:szCs w:val="20"/>
+        </w:rPr>
+        <w:t>---</w:t>
+      </w:r>
+    </w:p>
+    <w:p>
+      <w:pPr>
+        <w:spacing w:before="240" w:after="120" w:line="259" w:lineRule="auto"/>
+      </w:pPr>
+    </w:p>
+    <w:p>
+      <w:pPr>
+        <w:pStyle w:val="2"/>
+      </w:pPr>
+      <w:r>
+        <w:t xml:space="preserve">3.7     </w:t>
+      </w:r>
+      <w:proofErr w:type="spellStart"/>
+      <w:r>
+        <w:t>Licensing</w:t>
+      </w:r>
+      <w:proofErr w:type="spellEnd"/>
+      <w:r>
+        <w:t xml:space="preserve"> </w:t>
+      </w:r>
+      <w:proofErr w:type="spellStart"/>
+      <w:r>
+        <w:t>Requirements</w:t>
+      </w:r>
+      <w:proofErr w:type="spellEnd"/>
+      <w:r>
+        <w:t xml:space="preserve"> (Требования к лицензированию)</w:t>
+      </w:r>
+    </w:p>
+    <w:p>
+      <w:pPr>
+        <w:spacing w:before="240" w:after="120" w:line="259" w:lineRule="auto"/>
+      </w:pPr>
+      <w:r>
+        <w:rPr>
+          <w:i/>
+          <w:color w:val="0000FF"/>
+          <w:sz w:val="20"/>
+          <w:szCs w:val="20"/>
+        </w:rPr>
         <w:t>[Данные раздел описывает, по какой лицензии следует распространять разрабатываемый продукт].</w:t>
       </w:r>
     </w:p>
@@ -4310,9 +4663,11 @@
       <w:r>
         <w:t xml:space="preserve">4. </w:t>
       </w:r>
+      <w:proofErr w:type="spellStart"/>
       <w:r>
         <w:t>Use-case</w:t>
       </w:r>
+      <w:proofErr w:type="spellEnd"/>
     </w:p>
     <w:p>
       <w:r>
@@ -4848,17 +5203,7 @@
                 <w:szCs w:val="24"/>
                 <w:lang w:val="en-US"/>
               </w:rPr>
-              <w:t>Soft</w:t>
-            </w:r>
-            <w:r>
-              <w:rPr>
-                <w:rFonts w:ascii="Calibri Light" w:eastAsia="Times New Roman" w:hAnsi="Calibri Light" w:cs="Times New Roman"/>
-                <w:bCs/>
-                <w:sz w:val="24"/>
-                <w:szCs w:val="24"/>
-                <w:lang w:val="en-US"/>
-              </w:rPr>
-              <w:t>ware</w:t>
+              <w:t>Software</w:t>
             </w:r>
           </w:p>
           <w:p>
@@ -4986,23 +5331,7 @@
                 <w:sz w:val="24"/>
                 <w:szCs w:val="24"/>
               </w:rPr>
-              <w:t>Прецедент:</w:t>
-            </w:r>
-            <w:r>
-              <w:rPr>
-                <w:rFonts w:ascii="Calibri Light" w:eastAsia="Times New Roman" w:hAnsi="Calibri Light" w:cs="Times New Roman"/>
-                <w:sz w:val="24"/>
-                <w:szCs w:val="24"/>
-              </w:rPr>
-              <w:t xml:space="preserve"> Изменение</w:t>
-            </w:r>
-            <w:r>
-              <w:rPr>
-                <w:rFonts w:ascii="Calibri Light" w:eastAsia="Times New Roman" w:hAnsi="Calibri Light" w:cs="Times New Roman"/>
-                <w:sz w:val="24"/>
-                <w:szCs w:val="24"/>
-              </w:rPr>
-              <w:t xml:space="preserve"> информации об уровнях знаний по дисциплинам с систему</w:t>
+              <w:t>Прецедент: Изменение информации об уровнях знаний по дисциплинам с систему</w:t>
             </w:r>
           </w:p>
         </w:tc>
@@ -5044,15 +5373,7 @@
                 <w:sz w:val="24"/>
                 <w:szCs w:val="24"/>
               </w:rPr>
-              <w:t xml:space="preserve"> </w:t>
-            </w:r>
-            <w:r>
-              <w:rPr>
-                <w:rFonts w:ascii="Calibri Light" w:eastAsia="Times New Roman" w:hAnsi="Calibri Light" w:cs="Times New Roman"/>
-                <w:sz w:val="24"/>
-                <w:szCs w:val="24"/>
-              </w:rPr>
-              <w:t>2</w:t>
+              <w:t xml:space="preserve"> 2</w:t>
             </w:r>
           </w:p>
         </w:tc>
@@ -5094,15 +5415,7 @@
                 <w:sz w:val="24"/>
                 <w:szCs w:val="24"/>
               </w:rPr>
-              <w:t xml:space="preserve"> </w:t>
-            </w:r>
-            <w:r>
-              <w:rPr>
-                <w:rFonts w:ascii="Calibri Light" w:eastAsia="Times New Roman" w:hAnsi="Calibri Light" w:cs="Times New Roman"/>
-                <w:sz w:val="24"/>
-                <w:szCs w:val="24"/>
-              </w:rPr>
-              <w:t>Обновление данных</w:t>
+              <w:t xml:space="preserve"> Обновление данных</w:t>
             </w:r>
           </w:p>
         </w:tc>
@@ -5433,15 +5746,7 @@
                 <w:sz w:val="24"/>
                 <w:szCs w:val="24"/>
               </w:rPr>
-              <w:t xml:space="preserve">Прецедент: </w:t>
-            </w:r>
-            <w:r>
-              <w:rPr>
-                <w:rFonts w:ascii="Calibri Light" w:eastAsia="Times New Roman" w:hAnsi="Calibri Light" w:cs="Times New Roman"/>
-                <w:sz w:val="24"/>
-                <w:szCs w:val="24"/>
-              </w:rPr>
-              <w:t xml:space="preserve">Просмотр сертификатов </w:t>
+              <w:t xml:space="preserve">Прецедент: Просмотр сертификатов </w:t>
             </w:r>
           </w:p>
         </w:tc>
@@ -5483,15 +5788,7 @@
                 <w:sz w:val="24"/>
                 <w:szCs w:val="24"/>
               </w:rPr>
-              <w:t xml:space="preserve"> </w:t>
-            </w:r>
-            <w:r>
-              <w:rPr>
-                <w:rFonts w:ascii="Calibri Light" w:eastAsia="Times New Roman" w:hAnsi="Calibri Light" w:cs="Times New Roman"/>
-                <w:sz w:val="24"/>
-                <w:szCs w:val="24"/>
-              </w:rPr>
-              <w:t>3</w:t>
+              <w:t xml:space="preserve"> 3</w:t>
             </w:r>
           </w:p>
         </w:tc>
@@ -5849,15 +6146,7 @@
                 <w:szCs w:val="24"/>
               </w:rPr>
               <w:lastRenderedPageBreak/>
-              <w:t xml:space="preserve">Прецедент: </w:t>
-            </w:r>
-            <w:r>
-              <w:rPr>
-                <w:rFonts w:ascii="Calibri Light" w:eastAsia="Times New Roman" w:hAnsi="Calibri Light" w:cs="Times New Roman"/>
-                <w:sz w:val="24"/>
-                <w:szCs w:val="24"/>
-              </w:rPr>
-              <w:t>Загрузка сертификата</w:t>
+              <w:t>Прецедент: Загрузка сертификата</w:t>
             </w:r>
           </w:p>
         </w:tc>
@@ -5899,15 +6188,7 @@
                 <w:sz w:val="24"/>
                 <w:szCs w:val="24"/>
               </w:rPr>
-              <w:t xml:space="preserve"> </w:t>
-            </w:r>
-            <w:r>
-              <w:rPr>
-                <w:rFonts w:ascii="Calibri Light" w:eastAsia="Times New Roman" w:hAnsi="Calibri Light" w:cs="Times New Roman"/>
-                <w:sz w:val="24"/>
-                <w:szCs w:val="24"/>
-              </w:rPr>
-              <w:t>4</w:t>
+              <w:t xml:space="preserve"> 4</w:t>
             </w:r>
           </w:p>
         </w:tc>
@@ -6207,16 +6488,7 @@
                 <w:sz w:val="24"/>
                 <w:szCs w:val="24"/>
               </w:rPr>
-              <w:t>П</w:t>
-            </w:r>
-            <w:r>
-              <w:rPr>
-                <w:rFonts w:ascii="Calibri Light" w:eastAsia="Times New Roman" w:hAnsi="Calibri Light" w:cs="Times New Roman"/>
-                <w:bCs/>
-                <w:sz w:val="24"/>
-                <w:szCs w:val="24"/>
-              </w:rPr>
-              <w:t xml:space="preserve">ользователь нажимает кнопку </w:t>
+              <w:t xml:space="preserve">Пользователь нажимает кнопку </w:t>
             </w:r>
             <w:r>
               <w:rPr>
@@ -6361,15 +6633,7 @@
                 <w:sz w:val="24"/>
                 <w:szCs w:val="24"/>
               </w:rPr>
-              <w:t xml:space="preserve">Прецедент: </w:t>
-            </w:r>
-            <w:r>
-              <w:rPr>
-                <w:rFonts w:ascii="Calibri Light" w:eastAsia="Times New Roman" w:hAnsi="Calibri Light" w:cs="Times New Roman"/>
-                <w:sz w:val="24"/>
-                <w:szCs w:val="24"/>
-              </w:rPr>
-              <w:t>Просмотр информации о конкретном сертификате</w:t>
+              <w:t>Прецедент: Просмотр информации о конкретном сертификате</w:t>
             </w:r>
           </w:p>
         </w:tc>
@@ -6411,15 +6675,7 @@
                 <w:sz w:val="24"/>
                 <w:szCs w:val="24"/>
               </w:rPr>
-              <w:t xml:space="preserve"> </w:t>
-            </w:r>
-            <w:r>
-              <w:rPr>
-                <w:rFonts w:ascii="Calibri Light" w:eastAsia="Times New Roman" w:hAnsi="Calibri Light" w:cs="Times New Roman"/>
-                <w:sz w:val="24"/>
-                <w:szCs w:val="24"/>
-              </w:rPr>
-              <w:t>5</w:t>
+              <w:t xml:space="preserve"> 5</w:t>
             </w:r>
           </w:p>
         </w:tc>
@@ -6775,15 +7031,7 @@
                 <w:sz w:val="24"/>
                 <w:szCs w:val="24"/>
               </w:rPr>
-              <w:t xml:space="preserve">Прецедент: </w:t>
-            </w:r>
-            <w:r>
-              <w:rPr>
-                <w:rFonts w:ascii="Calibri Light" w:eastAsia="Times New Roman" w:hAnsi="Calibri Light" w:cs="Times New Roman"/>
-                <w:sz w:val="24"/>
-                <w:szCs w:val="24"/>
-              </w:rPr>
-              <w:t>Удаление сертификата</w:t>
+              <w:t>Прецедент: Удаление сертификата</w:t>
             </w:r>
           </w:p>
         </w:tc>
@@ -6825,15 +7073,7 @@
                 <w:sz w:val="24"/>
                 <w:szCs w:val="24"/>
               </w:rPr>
-              <w:t xml:space="preserve"> </w:t>
-            </w:r>
-            <w:r>
-              <w:rPr>
-                <w:rFonts w:ascii="Calibri Light" w:eastAsia="Times New Roman" w:hAnsi="Calibri Light" w:cs="Times New Roman"/>
-                <w:sz w:val="24"/>
-                <w:szCs w:val="24"/>
-              </w:rPr>
-              <w:t>6</w:t>
+              <w:t xml:space="preserve"> 6</w:t>
             </w:r>
           </w:p>
         </w:tc>
@@ -6875,15 +7115,7 @@
                 <w:sz w:val="24"/>
                 <w:szCs w:val="24"/>
               </w:rPr>
-              <w:t xml:space="preserve"> </w:t>
-            </w:r>
-            <w:r>
-              <w:rPr>
-                <w:rFonts w:ascii="Calibri Light" w:eastAsia="Times New Roman" w:hAnsi="Calibri Light" w:cs="Times New Roman"/>
-                <w:sz w:val="24"/>
-                <w:szCs w:val="24"/>
-              </w:rPr>
-              <w:t>-//-</w:t>
+              <w:t xml:space="preserve"> -//-</w:t>
             </w:r>
           </w:p>
         </w:tc>
@@ -7275,15 +7507,7 @@
                 <w:szCs w:val="24"/>
               </w:rPr>
               <w:lastRenderedPageBreak/>
-              <w:t xml:space="preserve">Прецедент: </w:t>
-            </w:r>
-            <w:r>
-              <w:rPr>
-                <w:rFonts w:ascii="Calibri Light" w:eastAsia="Times New Roman" w:hAnsi="Calibri Light" w:cs="Times New Roman"/>
-                <w:sz w:val="24"/>
-                <w:szCs w:val="24"/>
-              </w:rPr>
-              <w:t>Просмотр персоналии сотрудника</w:t>
+              <w:t>Прецедент: Просмотр персоналии сотрудника</w:t>
             </w:r>
           </w:p>
         </w:tc>
@@ -7325,15 +7549,7 @@
                 <w:sz w:val="24"/>
                 <w:szCs w:val="24"/>
               </w:rPr>
-              <w:t xml:space="preserve"> </w:t>
-            </w:r>
-            <w:r>
-              <w:rPr>
-                <w:rFonts w:ascii="Calibri Light" w:eastAsia="Times New Roman" w:hAnsi="Calibri Light" w:cs="Times New Roman"/>
-                <w:sz w:val="24"/>
-                <w:szCs w:val="24"/>
-              </w:rPr>
-              <w:t>7</w:t>
+              <w:t xml:space="preserve"> 7</w:t>
             </w:r>
           </w:p>
         </w:tc>
@@ -7375,15 +7591,7 @@
                 <w:sz w:val="24"/>
                 <w:szCs w:val="24"/>
               </w:rPr>
-              <w:t xml:space="preserve"> </w:t>
-            </w:r>
-            <w:r>
-              <w:rPr>
-                <w:rFonts w:ascii="Calibri Light" w:eastAsia="Times New Roman" w:hAnsi="Calibri Light" w:cs="Times New Roman"/>
-                <w:sz w:val="24"/>
-                <w:szCs w:val="24"/>
-              </w:rPr>
-              <w:t>-//-</w:t>
+              <w:t xml:space="preserve"> -//-</w:t>
             </w:r>
           </w:p>
         </w:tc>
@@ -7757,15 +7965,7 @@
                 <w:sz w:val="24"/>
                 <w:szCs w:val="24"/>
               </w:rPr>
-              <w:t xml:space="preserve">Прецедент: </w:t>
-            </w:r>
-            <w:r>
-              <w:rPr>
-                <w:rFonts w:ascii="Calibri Light" w:eastAsia="Times New Roman" w:hAnsi="Calibri Light" w:cs="Times New Roman"/>
-                <w:sz w:val="24"/>
-                <w:szCs w:val="24"/>
-              </w:rPr>
-              <w:t>Поиск сотрудников по навыкам</w:t>
+              <w:t>Прецедент: Поиск сотрудников по навыкам</w:t>
             </w:r>
           </w:p>
         </w:tc>
@@ -7807,15 +8007,7 @@
                 <w:sz w:val="24"/>
                 <w:szCs w:val="24"/>
               </w:rPr>
-              <w:t xml:space="preserve"> </w:t>
-            </w:r>
-            <w:r>
-              <w:rPr>
-                <w:rFonts w:ascii="Calibri Light" w:eastAsia="Times New Roman" w:hAnsi="Calibri Light" w:cs="Times New Roman"/>
-                <w:sz w:val="24"/>
-                <w:szCs w:val="24"/>
-              </w:rPr>
-              <w:t>8</w:t>
+              <w:t xml:space="preserve"> 8</w:t>
             </w:r>
           </w:p>
         </w:tc>
@@ -7857,15 +8049,7 @@
                 <w:sz w:val="24"/>
                 <w:szCs w:val="24"/>
               </w:rPr>
-              <w:t xml:space="preserve"> </w:t>
-            </w:r>
-            <w:r>
-              <w:rPr>
-                <w:rFonts w:ascii="Calibri Light" w:eastAsia="Times New Roman" w:hAnsi="Calibri Light" w:cs="Times New Roman"/>
-                <w:sz w:val="24"/>
-                <w:szCs w:val="24"/>
-              </w:rPr>
-              <w:t>-//-</w:t>
+              <w:t xml:space="preserve"> -//-</w:t>
             </w:r>
           </w:p>
         </w:tc>
@@ -8160,16 +8344,7 @@
                 <w:sz w:val="24"/>
                 <w:szCs w:val="24"/>
               </w:rPr>
-              <w:t>Альтернативный</w:t>
-            </w:r>
-            <w:r>
-              <w:rPr>
-                <w:rFonts w:ascii="Calibri Light" w:eastAsia="Times New Roman" w:hAnsi="Calibri Light" w:cs="Times New Roman"/>
-                <w:b/>
-                <w:sz w:val="24"/>
-                <w:szCs w:val="24"/>
-              </w:rPr>
-              <w:t xml:space="preserve"> поток: </w:t>
+              <w:t xml:space="preserve">Альтернативный поток: </w:t>
             </w:r>
           </w:p>
           <w:p>
@@ -8443,23 +8618,7 @@
                 <w:szCs w:val="24"/>
               </w:rPr>
               <w:lastRenderedPageBreak/>
-              <w:t>Прецедент: Поиск</w:t>
-            </w:r>
-            <w:r>
-              <w:rPr>
-                <w:rFonts w:ascii="Calibri Light" w:eastAsia="Times New Roman" w:hAnsi="Calibri Light" w:cs="Times New Roman"/>
-                <w:sz w:val="24"/>
-                <w:szCs w:val="24"/>
-              </w:rPr>
-              <w:t xml:space="preserve"> подчиненных</w:t>
-            </w:r>
-            <w:r>
-              <w:rPr>
-                <w:rFonts w:ascii="Calibri Light" w:eastAsia="Times New Roman" w:hAnsi="Calibri Light" w:cs="Times New Roman"/>
-                <w:sz w:val="24"/>
-                <w:szCs w:val="24"/>
-              </w:rPr>
-              <w:t xml:space="preserve"> по навыкам</w:t>
+              <w:t>Прецедент: Поиск подчиненных по навыкам</w:t>
             </w:r>
           </w:p>
         </w:tc>
@@ -8593,15 +8752,7 @@
                 <w:sz w:val="24"/>
                 <w:szCs w:val="24"/>
               </w:rPr>
-              <w:t xml:space="preserve"> </w:t>
-            </w:r>
-            <w:r>
-              <w:rPr>
-                <w:rFonts w:ascii="Calibri Light" w:eastAsia="Times New Roman" w:hAnsi="Calibri Light" w:cs="Times New Roman"/>
-                <w:sz w:val="24"/>
-                <w:szCs w:val="24"/>
-              </w:rPr>
-              <w:t>Руководитель</w:t>
+              <w:t xml:space="preserve"> Руководитель</w:t>
             </w:r>
           </w:p>
         </w:tc>
@@ -9001,16 +9152,7 @@
                 <w:sz w:val="24"/>
                 <w:szCs w:val="24"/>
               </w:rPr>
-              <w:t>П</w:t>
-            </w:r>
-            <w:r>
-              <w:rPr>
-                <w:rFonts w:ascii="Calibri Light" w:eastAsia="Times New Roman" w:hAnsi="Calibri Light" w:cs="Times New Roman"/>
-                <w:bCs/>
-                <w:sz w:val="24"/>
-                <w:szCs w:val="24"/>
-              </w:rPr>
-              <w:t xml:space="preserve">ользователь активирует </w:t>
+              <w:t xml:space="preserve">Пользователь активирует </w:t>
             </w:r>
             <w:r>
               <w:rPr>
@@ -9209,7 +9351,7 @@
 </file>
 
 <file path=word/endnotes.xml><?xml version="1.0" encoding="utf-8"?>
-<w:endnotes xmlns:wpc="http://schemas.microsoft.com/office/word/2010/wordprocessingCanvas" xmlns:cx="http://schemas.microsoft.com/office/drawing/2014/chartex" xmlns:cx1="http://schemas.microsoft.com/office/drawing/2015/9/8/chartex" xmlns:cx2="http://schemas.microsoft.com/office/drawing/2015/10/21/chartex" xmlns:cx3="http://schemas.microsoft.com/office/drawing/2016/5/9/chartex" xmlns:cx4="http://schemas.microsoft.com/office/drawing/2016/5/10/chartex" xmlns:cx5="http://schemas.microsoft.com/office/drawing/2016/5/11/chartex" xmlns:cx6="http://schemas.microsoft.com/office/drawing/2016/5/12/chartex" xmlns:cx7="http://schemas.microsoft.com/office/drawing/2016/5/13/chartex" xmlns:cx8="http://schemas.microsoft.com/office/drawing/2016/5/14/chartex" xmlns:mc="http://schemas.openxmlformats.org/markup-compatibility/2006" xmlns:aink="http://schemas.microsoft.com/office/drawing/2016/ink" xmlns:am3d="http://schemas.microsoft.com/office/drawing/2017/model3d" xmlns:o="urn:schemas-microsoft-com:office:office" xmlns:oel="http://schemas.microsoft.com/office/2019/extlst" xmlns:r="http://schemas.openxmlformats.org/officeDocument/2006/relationships" xmlns:m="http://schemas.openxmlformats.org/officeDocument/2006/math" xmlns:v="urn:schemas-microsoft-com:vml" xmlns:wp14="http://schemas.microsoft.com/office/word/2010/wordprocessingDrawing" xmlns:wp="http://schemas.openxmlformats.org/drawingml/2006/wordprocessingDrawing" xmlns:w10="urn:schemas-microsoft-com:office:word" xmlns:w="http://schemas.openxmlformats.org/wordprocessingml/2006/main" xmlns:w14="http://schemas.microsoft.com/office/word/2010/wordml" xmlns:w15="http://schemas.microsoft.com/office/word/2012/wordml" xmlns:w16cex="http://schemas.microsoft.com/office/word/2018/wordml/cex" xmlns:w16cid="http://schemas.microsoft.com/office/word/2016/wordml/cid" xmlns:w16="http://schemas.microsoft.com/office/word/2018/wordml" xmlns:w16du="http://schemas.microsoft.com/office/word/2023/wordml/word16du" xmlns:w16sdtdh="http://schemas.microsoft.com/office/word/2020/wordml/sdtdatahash" xmlns:w16se="http://schemas.microsoft.com/office/word/2015/wordml/symex" xmlns:wpg="http://schemas.microsoft.com/office/word/2010/wordprocessingGroup" xmlns:wpi="http://schemas.microsoft.com/office/word/2010/wordprocessingInk" xmlns:wne="http://schemas.microsoft.com/office/word/2006/wordml" xmlns:wps="http://schemas.microsoft.com/office/word/2010/wordprocessingShape" mc:Ignorable="w14 w15 w16se w16cid w16 w16cex w16sdtdh w16du wp14">
+<w:endnotes xmlns:wpc="http://schemas.microsoft.com/office/word/2010/wordprocessingCanvas" xmlns:cx="http://schemas.microsoft.com/office/drawing/2014/chartex" xmlns:cx1="http://schemas.microsoft.com/office/drawing/2015/9/8/chartex" xmlns:cx2="http://schemas.microsoft.com/office/drawing/2015/10/21/chartex" xmlns:cx3="http://schemas.microsoft.com/office/drawing/2016/5/9/chartex" xmlns:cx4="http://schemas.microsoft.com/office/drawing/2016/5/10/chartex" xmlns:cx5="http://schemas.microsoft.com/office/drawing/2016/5/11/chartex" xmlns:cx6="http://schemas.microsoft.com/office/drawing/2016/5/12/chartex" xmlns:cx7="http://schemas.microsoft.com/office/drawing/2016/5/13/chartex" xmlns:cx8="http://schemas.microsoft.com/office/drawing/2016/5/14/chartex" xmlns:mc="http://schemas.openxmlformats.org/markup-compatibility/2006" xmlns:aink="http://schemas.microsoft.com/office/drawing/2016/ink" xmlns:am3d="http://schemas.microsoft.com/office/drawing/2017/model3d" xmlns:o="urn:schemas-microsoft-com:office:office" xmlns:r="http://schemas.openxmlformats.org/officeDocument/2006/relationships" xmlns:m="http://schemas.openxmlformats.org/officeDocument/2006/math" xmlns:v="urn:schemas-microsoft-com:vml" xmlns:wp14="http://schemas.microsoft.com/office/word/2010/wordprocessingDrawing" xmlns:wp="http://schemas.openxmlformats.org/drawingml/2006/wordprocessingDrawing" xmlns:w10="urn:schemas-microsoft-com:office:word" xmlns:w="http://schemas.openxmlformats.org/wordprocessingml/2006/main" xmlns:w14="http://schemas.microsoft.com/office/word/2010/wordml" xmlns:w15="http://schemas.microsoft.com/office/word/2012/wordml" xmlns:w16cex="http://schemas.microsoft.com/office/word/2018/wordml/cex" xmlns:w16cid="http://schemas.microsoft.com/office/word/2016/wordml/cid" xmlns:w16="http://schemas.microsoft.com/office/word/2018/wordml" xmlns:w16sdtdh="http://schemas.microsoft.com/office/word/2020/wordml/sdtdatahash" xmlns:w16se="http://schemas.microsoft.com/office/word/2015/wordml/symex" xmlns:wpg="http://schemas.microsoft.com/office/word/2010/wordprocessingGroup" xmlns:wpi="http://schemas.microsoft.com/office/word/2010/wordprocessingInk" xmlns:wne="http://schemas.microsoft.com/office/word/2006/wordml" xmlns:wps="http://schemas.microsoft.com/office/word/2010/wordprocessingShape" mc:Ignorable="w14 w15 w16se w16cid w16 w16cex w16sdtdh wp14">
   <w:endnote w:type="separator" w:id="-1">
     <w:p>
       <w:pPr>
@@ -9234,7 +9376,7 @@
 </file>
 
 <file path=word/footnotes.xml><?xml version="1.0" encoding="utf-8"?>
-<w:footnotes xmlns:wpc="http://schemas.microsoft.com/office/word/2010/wordprocessingCanvas" xmlns:cx="http://schemas.microsoft.com/office/drawing/2014/chartex" xmlns:cx1="http://schemas.microsoft.com/office/drawing/2015/9/8/chartex" xmlns:cx2="http://schemas.microsoft.com/office/drawing/2015/10/21/chartex" xmlns:cx3="http://schemas.microsoft.com/office/drawing/2016/5/9/chartex" xmlns:cx4="http://schemas.microsoft.com/office/drawing/2016/5/10/chartex" xmlns:cx5="http://schemas.microsoft.com/office/drawing/2016/5/11/chartex" xmlns:cx6="http://schemas.microsoft.com/office/drawing/2016/5/12/chartex" xmlns:cx7="http://schemas.microsoft.com/office/drawing/2016/5/13/chartex" xmlns:cx8="http://schemas.microsoft.com/office/drawing/2016/5/14/chartex" xmlns:mc="http://schemas.openxmlformats.org/markup-compatibility/2006" xmlns:aink="http://schemas.microsoft.com/office/drawing/2016/ink" xmlns:am3d="http://schemas.microsoft.com/office/drawing/2017/model3d" xmlns:o="urn:schemas-microsoft-com:office:office" xmlns:oel="http://schemas.microsoft.com/office/2019/extlst" xmlns:r="http://schemas.openxmlformats.org/officeDocument/2006/relationships" xmlns:m="http://schemas.openxmlformats.org/officeDocument/2006/math" xmlns:v="urn:schemas-microsoft-com:vml" xmlns:wp14="http://schemas.microsoft.com/office/word/2010/wordprocessingDrawing" xmlns:wp="http://schemas.openxmlformats.org/drawingml/2006/wordprocessingDrawing" xmlns:w10="urn:schemas-microsoft-com:office:word" xmlns:w="http://schemas.openxmlformats.org/wordprocessingml/2006/main" xmlns:w14="http://schemas.microsoft.com/office/word/2010/wordml" xmlns:w15="http://schemas.microsoft.com/office/word/2012/wordml" xmlns:w16cex="http://schemas.microsoft.com/office/word/2018/wordml/cex" xmlns:w16cid="http://schemas.microsoft.com/office/word/2016/wordml/cid" xmlns:w16="http://schemas.microsoft.com/office/word/2018/wordml" xmlns:w16du="http://schemas.microsoft.com/office/word/2023/wordml/word16du" xmlns:w16sdtdh="http://schemas.microsoft.com/office/word/2020/wordml/sdtdatahash" xmlns:w16se="http://schemas.microsoft.com/office/word/2015/wordml/symex" xmlns:wpg="http://schemas.microsoft.com/office/word/2010/wordprocessingGroup" xmlns:wpi="http://schemas.microsoft.com/office/word/2010/wordprocessingInk" xmlns:wne="http://schemas.microsoft.com/office/word/2006/wordml" xmlns:wps="http://schemas.microsoft.com/office/word/2010/wordprocessingShape" mc:Ignorable="w14 w15 w16se w16cid w16 w16cex w16sdtdh w16du wp14">
+<w:footnotes xmlns:wpc="http://schemas.microsoft.com/office/word/2010/wordprocessingCanvas" xmlns:cx="http://schemas.microsoft.com/office/drawing/2014/chartex" xmlns:cx1="http://schemas.microsoft.com/office/drawing/2015/9/8/chartex" xmlns:cx2="http://schemas.microsoft.com/office/drawing/2015/10/21/chartex" xmlns:cx3="http://schemas.microsoft.com/office/drawing/2016/5/9/chartex" xmlns:cx4="http://schemas.microsoft.com/office/drawing/2016/5/10/chartex" xmlns:cx5="http://schemas.microsoft.com/office/drawing/2016/5/11/chartex" xmlns:cx6="http://schemas.microsoft.com/office/drawing/2016/5/12/chartex" xmlns:cx7="http://schemas.microsoft.com/office/drawing/2016/5/13/chartex" xmlns:cx8="http://schemas.microsoft.com/office/drawing/2016/5/14/chartex" xmlns:mc="http://schemas.openxmlformats.org/markup-compatibility/2006" xmlns:aink="http://schemas.microsoft.com/office/drawing/2016/ink" xmlns:am3d="http://schemas.microsoft.com/office/drawing/2017/model3d" xmlns:o="urn:schemas-microsoft-com:office:office" xmlns:r="http://schemas.openxmlformats.org/officeDocument/2006/relationships" xmlns:m="http://schemas.openxmlformats.org/officeDocument/2006/math" xmlns:v="urn:schemas-microsoft-com:vml" xmlns:wp14="http://schemas.microsoft.com/office/word/2010/wordprocessingDrawing" xmlns:wp="http://schemas.openxmlformats.org/drawingml/2006/wordprocessingDrawing" xmlns:w10="urn:schemas-microsoft-com:office:word" xmlns:w="http://schemas.openxmlformats.org/wordprocessingml/2006/main" xmlns:w14="http://schemas.microsoft.com/office/word/2010/wordml" xmlns:w15="http://schemas.microsoft.com/office/word/2012/wordml" xmlns:w16cex="http://schemas.microsoft.com/office/word/2018/wordml/cex" xmlns:w16cid="http://schemas.microsoft.com/office/word/2016/wordml/cid" xmlns:w16="http://schemas.microsoft.com/office/word/2018/wordml" xmlns:w16sdtdh="http://schemas.microsoft.com/office/word/2020/wordml/sdtdatahash" xmlns:w16se="http://schemas.microsoft.com/office/word/2015/wordml/symex" xmlns:wpg="http://schemas.microsoft.com/office/word/2010/wordprocessingGroup" xmlns:wpi="http://schemas.microsoft.com/office/word/2010/wordprocessingInk" xmlns:wne="http://schemas.microsoft.com/office/word/2006/wordml" xmlns:wps="http://schemas.microsoft.com/office/word/2010/wordprocessingShape" mc:Ignorable="w14 w15 w16se w16cid w16 w16cex w16sdtdh wp14">
   <w:footnote w:type="separator" w:id="-1">
     <w:p>
       <w:pPr>
@@ -9259,7 +9401,7 @@
 </file>
 
 <file path=word/numbering.xml><?xml version="1.0" encoding="utf-8"?>
-<w:numbering xmlns:wpc="http://schemas.microsoft.com/office/word/2010/wordprocessingCanvas" xmlns:cx="http://schemas.microsoft.com/office/drawing/2014/chartex" xmlns:cx1="http://schemas.microsoft.com/office/drawing/2015/9/8/chartex" xmlns:cx2="http://schemas.microsoft.com/office/drawing/2015/10/21/chartex" xmlns:cx3="http://schemas.microsoft.com/office/drawing/2016/5/9/chartex" xmlns:cx4="http://schemas.microsoft.com/office/drawing/2016/5/10/chartex" xmlns:cx5="http://schemas.microsoft.com/office/drawing/2016/5/11/chartex" xmlns:cx6="http://schemas.microsoft.com/office/drawing/2016/5/12/chartex" xmlns:cx7="http://schemas.microsoft.com/office/drawing/2016/5/13/chartex" xmlns:cx8="http://schemas.microsoft.com/office/drawing/2016/5/14/chartex" xmlns:mc="http://schemas.openxmlformats.org/markup-compatibility/2006" xmlns:aink="http://schemas.microsoft.com/office/drawing/2016/ink" xmlns:am3d="http://schemas.microsoft.com/office/drawing/2017/model3d" xmlns:o="urn:schemas-microsoft-com:office:office" xmlns:oel="http://schemas.microsoft.com/office/2019/extlst" xmlns:r="http://schemas.openxmlformats.org/officeDocument/2006/relationships" xmlns:m="http://schemas.openxmlformats.org/officeDocument/2006/math" xmlns:v="urn:schemas-microsoft-com:vml" xmlns:wp14="http://schemas.microsoft.com/office/word/2010/wordprocessingDrawing" xmlns:wp="http://schemas.openxmlformats.org/drawingml/2006/wordprocessingDrawing" xmlns:w10="urn:schemas-microsoft-com:office:word" xmlns:w="http://schemas.openxmlformats.org/wordprocessingml/2006/main" xmlns:w14="http://schemas.microsoft.com/office/word/2010/wordml" xmlns:w15="http://schemas.microsoft.com/office/word/2012/wordml" xmlns:w16cex="http://schemas.microsoft.com/office/word/2018/wordml/cex" xmlns:w16cid="http://schemas.microsoft.com/office/word/2016/wordml/cid" xmlns:w16="http://schemas.microsoft.com/office/word/2018/wordml" xmlns:w16du="http://schemas.microsoft.com/office/word/2023/wordml/word16du" xmlns:w16sdtdh="http://schemas.microsoft.com/office/word/2020/wordml/sdtdatahash" xmlns:w16se="http://schemas.microsoft.com/office/word/2015/wordml/symex" xmlns:wpg="http://schemas.microsoft.com/office/word/2010/wordprocessingGroup" xmlns:wpi="http://schemas.microsoft.com/office/word/2010/wordprocessingInk" xmlns:wne="http://schemas.microsoft.com/office/word/2006/wordml" xmlns:wps="http://schemas.microsoft.com/office/word/2010/wordprocessingShape" mc:Ignorable="w14 w15 w16se w16cid w16 w16cex w16sdtdh w16du wp14">
+<w:numbering xmlns:wpc="http://schemas.microsoft.com/office/word/2010/wordprocessingCanvas" xmlns:cx="http://schemas.microsoft.com/office/drawing/2014/chartex" xmlns:cx1="http://schemas.microsoft.com/office/drawing/2015/9/8/chartex" xmlns:cx2="http://schemas.microsoft.com/office/drawing/2015/10/21/chartex" xmlns:cx3="http://schemas.microsoft.com/office/drawing/2016/5/9/chartex" xmlns:cx4="http://schemas.microsoft.com/office/drawing/2016/5/10/chartex" xmlns:cx5="http://schemas.microsoft.com/office/drawing/2016/5/11/chartex" xmlns:cx6="http://schemas.microsoft.com/office/drawing/2016/5/12/chartex" xmlns:cx7="http://schemas.microsoft.com/office/drawing/2016/5/13/chartex" xmlns:cx8="http://schemas.microsoft.com/office/drawing/2016/5/14/chartex" xmlns:mc="http://schemas.openxmlformats.org/markup-compatibility/2006" xmlns:aink="http://schemas.microsoft.com/office/drawing/2016/ink" xmlns:am3d="http://schemas.microsoft.com/office/drawing/2017/model3d" xmlns:o="urn:schemas-microsoft-com:office:office" xmlns:r="http://schemas.openxmlformats.org/officeDocument/2006/relationships" xmlns:m="http://schemas.openxmlformats.org/officeDocument/2006/math" xmlns:v="urn:schemas-microsoft-com:vml" xmlns:wp14="http://schemas.microsoft.com/office/word/2010/wordprocessingDrawing" xmlns:wp="http://schemas.openxmlformats.org/drawingml/2006/wordprocessingDrawing" xmlns:w10="urn:schemas-microsoft-com:office:word" xmlns:w="http://schemas.openxmlformats.org/wordprocessingml/2006/main" xmlns:w14="http://schemas.microsoft.com/office/word/2010/wordml" xmlns:w15="http://schemas.microsoft.com/office/word/2012/wordml" xmlns:w16cex="http://schemas.microsoft.com/office/word/2018/wordml/cex" xmlns:w16cid="http://schemas.microsoft.com/office/word/2016/wordml/cid" xmlns:w16="http://schemas.microsoft.com/office/word/2018/wordml" xmlns:w16sdtdh="http://schemas.microsoft.com/office/word/2020/wordml/sdtdatahash" xmlns:w16se="http://schemas.microsoft.com/office/word/2015/wordml/symex" xmlns:wpg="http://schemas.microsoft.com/office/word/2010/wordprocessingGroup" xmlns:wpi="http://schemas.microsoft.com/office/word/2010/wordprocessingInk" xmlns:wne="http://schemas.microsoft.com/office/word/2006/wordml" xmlns:wps="http://schemas.microsoft.com/office/word/2010/wordprocessingShape" mc:Ignorable="w14 w15 w16se w16cid w16 w16cex w16sdtdh wp14">
   <w:abstractNum w:abstractNumId="0" w15:restartNumberingAfterBreak="0">
     <w:nsid w:val="06D53C9E"/>
     <w:multiLevelType w:val="hybridMultilevel"/>
@@ -10613,56 +10755,56 @@
       </w:pPr>
     </w:lvl>
   </w:abstractNum>
-  <w:num w:numId="1" w16cid:durableId="592083626">
+  <w:num w:numId="1">
     <w:abstractNumId w:val="11"/>
   </w:num>
-  <w:num w:numId="2" w16cid:durableId="1425882758">
+  <w:num w:numId="2">
     <w:abstractNumId w:val="12"/>
   </w:num>
-  <w:num w:numId="3" w16cid:durableId="590510929">
+  <w:num w:numId="3">
     <w:abstractNumId w:val="3"/>
   </w:num>
-  <w:num w:numId="4" w16cid:durableId="1604533782">
+  <w:num w:numId="4">
     <w:abstractNumId w:val="5"/>
   </w:num>
-  <w:num w:numId="5" w16cid:durableId="1778282631">
+  <w:num w:numId="5">
     <w:abstractNumId w:val="13"/>
   </w:num>
-  <w:num w:numId="6" w16cid:durableId="1022122115">
+  <w:num w:numId="6">
     <w:abstractNumId w:val="8"/>
   </w:num>
-  <w:num w:numId="7" w16cid:durableId="1535072328">
+  <w:num w:numId="7">
     <w:abstractNumId w:val="7"/>
   </w:num>
-  <w:num w:numId="8" w16cid:durableId="1721203698">
+  <w:num w:numId="8">
     <w:abstractNumId w:val="14"/>
   </w:num>
-  <w:num w:numId="9" w16cid:durableId="2112898111">
+  <w:num w:numId="9">
     <w:abstractNumId w:val="9"/>
   </w:num>
-  <w:num w:numId="10" w16cid:durableId="711150129">
+  <w:num w:numId="10">
     <w:abstractNumId w:val="6"/>
   </w:num>
-  <w:num w:numId="11" w16cid:durableId="2062974452">
+  <w:num w:numId="11">
     <w:abstractNumId w:val="4"/>
   </w:num>
-  <w:num w:numId="12" w16cid:durableId="827357662">
+  <w:num w:numId="12">
     <w:abstractNumId w:val="2"/>
   </w:num>
-  <w:num w:numId="13" w16cid:durableId="1160774083">
+  <w:num w:numId="13">
     <w:abstractNumId w:val="1"/>
   </w:num>
-  <w:num w:numId="14" w16cid:durableId="727919048">
+  <w:num w:numId="14">
     <w:abstractNumId w:val="10"/>
   </w:num>
-  <w:num w:numId="15" w16cid:durableId="1147893093">
+  <w:num w:numId="15">
     <w:abstractNumId w:val="0"/>
   </w:num>
 </w:numbering>
 </file>
 
 <file path=word/styles.xml><?xml version="1.0" encoding="utf-8"?>
-<w:styles xmlns:mc="http://schemas.openxmlformats.org/markup-compatibility/2006" xmlns:r="http://schemas.openxmlformats.org/officeDocument/2006/relationships" xmlns:w="http://schemas.openxmlformats.org/wordprocessingml/2006/main" xmlns:w14="http://schemas.microsoft.com/office/word/2010/wordml" xmlns:w15="http://schemas.microsoft.com/office/word/2012/wordml" xmlns:w16cex="http://schemas.microsoft.com/office/word/2018/wordml/cex" xmlns:w16cid="http://schemas.microsoft.com/office/word/2016/wordml/cid" xmlns:w16="http://schemas.microsoft.com/office/word/2018/wordml" xmlns:w16du="http://schemas.microsoft.com/office/word/2023/wordml/word16du" xmlns:w16sdtdh="http://schemas.microsoft.com/office/word/2020/wordml/sdtdatahash" xmlns:w16se="http://schemas.microsoft.com/office/word/2015/wordml/symex" mc:Ignorable="w14 w15 w16se w16cid w16 w16cex w16sdtdh w16du">
+<w:styles xmlns:mc="http://schemas.openxmlformats.org/markup-compatibility/2006" xmlns:r="http://schemas.openxmlformats.org/officeDocument/2006/relationships" xmlns:w="http://schemas.openxmlformats.org/wordprocessingml/2006/main" xmlns:w14="http://schemas.microsoft.com/office/word/2010/wordml" xmlns:w15="http://schemas.microsoft.com/office/word/2012/wordml" xmlns:w16cex="http://schemas.microsoft.com/office/word/2018/wordml/cex" xmlns:w16cid="http://schemas.microsoft.com/office/word/2016/wordml/cid" xmlns:w16="http://schemas.microsoft.com/office/word/2018/wordml" xmlns:w16sdtdh="http://schemas.microsoft.com/office/word/2020/wordml/sdtdatahash" xmlns:w16se="http://schemas.microsoft.com/office/word/2015/wordml/symex" mc:Ignorable="w14 w15 w16se w16cid w16 w16cex w16sdtdh">
   <w:docDefaults>
     <w:rPrDefault>
       <w:rPr>

</xml_diff>